<commit_message>
rules + torso error
</commit_message>
<xml_diff>
--- a/Rules_(JASCI).docx
+++ b/Rules_(JASCI).docx
@@ -1233,32 +1233,71 @@
       <w:pPr>
         <w:ind w:left="720" w:firstLine="720"/>
         <w:rPr>
-          <w:rFonts w:ascii="Consolas" w:cs="Consolas" w:eastAsia="Consolas" w:hAnsi="Consolas"/>
-          <w:b w:val="1"/>
-          <w:color w:val="ffffff"/>
+          <w:color w:val="ffffff"/>
+        </w:rPr>
+      </w:pPr>
+      <w:r>
+        <w:rPr>
           <w:highlight w:val="red"/>
-        </w:rPr>
-      </w:pPr>
+          <w:rtl w:val="0"/>
+        </w:rPr>
+        <w:t xml:space="preserve">Every 5 levels</w:t>
+      </w:r>
+      <w:r>
+        <w:rPr>
+          <w:color w:val="ffffff"/>
+          <w:rtl w:val="0"/>
+        </w:rPr>
+        <w:t xml:space="preserve">, your character gains 2 Stat points to allocate to </w:t>
+      </w:r>
+      <w:r>
+        <w:rPr>
+          <w:highlight w:val="green"/>
+          <w:rtl w:val="0"/>
+        </w:rPr>
+        <w:t xml:space="preserve">Str</w:t>
+      </w:r>
+      <w:r>
+        <w:rPr>
+          <w:color w:val="ffffff"/>
+          <w:rtl w:val="0"/>
+        </w:rPr>
+        <w:t xml:space="preserve">, </w:t>
+      </w:r>
+      <w:r>
+        <w:rPr>
+          <w:highlight w:val="yellow"/>
+          <w:rtl w:val="0"/>
+        </w:rPr>
+        <w:t xml:space="preserve">Int</w:t>
+      </w:r>
+      <w:r>
+        <w:rPr>
+          <w:color w:val="ffffff"/>
+          <w:rtl w:val="0"/>
+        </w:rPr>
+        <w:t xml:space="preserve">, </w:t>
+      </w:r>
+      <w:r>
+        <w:rPr>
+          <w:shd w:fill="ff9900" w:val="clear"/>
+          <w:rtl w:val="0"/>
+        </w:rPr>
+        <w:t xml:space="preserve">Dex</w:t>
+      </w:r>
+      <w:r>
+        <w:rPr>
+          <w:color w:val="ffffff"/>
+          <w:rtl w:val="0"/>
+        </w:rPr>
+        <w:t xml:space="preserve">, </w:t>
+      </w:r>
       <w:r>
         <w:rPr>
           <w:highlight w:val="red"/>
           <w:rtl w:val="0"/>
         </w:rPr>
-        <w:t xml:space="preserve">Every 5 levels</w:t>
-      </w:r>
-      <w:r>
-        <w:rPr>
-          <w:color w:val="ffffff"/>
-          <w:rtl w:val="0"/>
-        </w:rPr>
-        <w:t xml:space="preserve">, your character gains 2 Stat points to allocate to </w:t>
-      </w:r>
-      <w:r>
-        <w:rPr>
-          <w:highlight w:val="green"/>
-          <w:rtl w:val="0"/>
-        </w:rPr>
-        <w:t xml:space="preserve">Str</w:t>
+        <w:t xml:space="preserve">Con</w:t>
       </w:r>
       <w:r>
         <w:rPr>
@@ -1269,10 +1308,10 @@
       </w:r>
       <w:r>
         <w:rPr>
-          <w:highlight w:val="yellow"/>
-          <w:rtl w:val="0"/>
-        </w:rPr>
-        <w:t xml:space="preserve">Int</w:t>
+          <w:highlight w:val="cyan"/>
+          <w:rtl w:val="0"/>
+        </w:rPr>
+        <w:t xml:space="preserve">Per</w:t>
       </w:r>
       <w:r>
         <w:rPr>
@@ -1283,10 +1322,11 @@
       </w:r>
       <w:r>
         <w:rPr>
-          <w:shd w:fill="ff9900" w:val="clear"/>
-          <w:rtl w:val="0"/>
-        </w:rPr>
-        <w:t xml:space="preserve">Dex</w:t>
+          <w:color w:val="ffffff"/>
+          <w:highlight w:val="darkBlue"/>
+          <w:rtl w:val="0"/>
+        </w:rPr>
+        <w:t xml:space="preserve">Wil</w:t>
       </w:r>
       <w:r>
         <w:rPr>
@@ -1297,49 +1337,6 @@
       </w:r>
       <w:r>
         <w:rPr>
-          <w:highlight w:val="red"/>
-          <w:rtl w:val="0"/>
-        </w:rPr>
-        <w:t xml:space="preserve">Con</w:t>
-      </w:r>
-      <w:r>
-        <w:rPr>
-          <w:color w:val="ffffff"/>
-          <w:rtl w:val="0"/>
-        </w:rPr>
-        <w:t xml:space="preserve">, </w:t>
-      </w:r>
-      <w:r>
-        <w:rPr>
-          <w:highlight w:val="cyan"/>
-          <w:rtl w:val="0"/>
-        </w:rPr>
-        <w:t xml:space="preserve">Per</w:t>
-      </w:r>
-      <w:r>
-        <w:rPr>
-          <w:color w:val="ffffff"/>
-          <w:rtl w:val="0"/>
-        </w:rPr>
-        <w:t xml:space="preserve">, </w:t>
-      </w:r>
-      <w:r>
-        <w:rPr>
-          <w:color w:val="ffffff"/>
-          <w:highlight w:val="darkBlue"/>
-          <w:rtl w:val="0"/>
-        </w:rPr>
-        <w:t xml:space="preserve">Wil</w:t>
-      </w:r>
-      <w:r>
-        <w:rPr>
-          <w:color w:val="ffffff"/>
-          <w:rtl w:val="0"/>
-        </w:rPr>
-        <w:t xml:space="preserve">, </w:t>
-      </w:r>
-      <w:r>
-        <w:rPr>
           <w:color w:val="ffffff"/>
           <w:shd w:fill="980000" w:val="clear"/>
           <w:rtl w:val="0"/>
@@ -1366,15 +1363,33 @@
           <w:rtl w:val="0"/>
         </w:rPr>
         <w:t xml:space="preserve">. You can put both points into a single stat or split the 2 points into two separate stats.</w:t>
-      </w:r>
-      <w:r>
-        <w:rPr>
-          <w:rtl w:val="0"/>
-        </w:rPr>
       </w:r>
     </w:p>
     <w:p>
       <w:pPr>
+        <w:pStyle w:val="Heading3"/>
+        <w:rPr>
+          <w:color w:val="ffffff"/>
+        </w:rPr>
+      </w:pPr>
+      <w:bookmarkStart w:colFirst="0" w:colLast="0" w:name="_8st996910ion" w:id="26"/>
+      <w:bookmarkEnd w:id="26"/>
+      <w:r>
+        <w:rPr>
+          <w:highlight w:val="darkBlue"/>
+          <w:rtl w:val="0"/>
+        </w:rPr>
+        <w:t xml:space="preserve">Health Increase:</w:t>
+      </w:r>
+      <w:r>
+        <w:rPr>
+          <w:rtl w:val="0"/>
+        </w:rPr>
+      </w:r>
+    </w:p>
+    <w:p>
+      <w:pPr>
+        <w:spacing w:after="240" w:before="240" w:lineRule="auto"/>
         <w:ind w:left="720" w:firstLine="0"/>
         <w:rPr>
           <w:color w:val="ffffff"/>
@@ -1382,13 +1397,1334 @@
       </w:pPr>
       <w:r>
         <w:rPr>
-          <w:rtl w:val="0"/>
-        </w:rPr>
+          <w:color w:val="ffffff"/>
+          <w:rtl w:val="0"/>
+        </w:rPr>
+        <w:t xml:space="preserve">Each time a character levels up, add </w:t>
+      </w:r>
+      <w:r>
+        <w:rPr>
+          <w:b w:val="1"/>
+          <w:highlight w:val="red"/>
+          <w:rtl w:val="0"/>
+        </w:rPr>
+        <w:t xml:space="preserve">Health Points (HP)</w:t>
+      </w:r>
+      <w:r>
+        <w:rPr>
+          <w:color w:val="ffffff"/>
+          <w:rtl w:val="0"/>
+        </w:rPr>
+        <w:t xml:space="preserve"> to every body part using the values below based on their </w:t>
+      </w:r>
+      <w:r>
+        <w:rPr>
+          <w:b w:val="1"/>
+          <w:highlight w:val="red"/>
+          <w:rtl w:val="0"/>
+        </w:rPr>
+        <w:t xml:space="preserve">Constitution Mod</w:t>
+      </w:r>
+      <w:r>
+        <w:rPr>
+          <w:color w:val="ffffff"/>
+          <w:rtl w:val="0"/>
+        </w:rPr>
+        <w:t xml:space="preserve">.</w:t>
       </w:r>
     </w:p>
     <w:tbl>
       <w:tblPr>
         <w:tblStyle w:val="Table1"/>
+        <w:tblW w:w="8086.062834224598" w:type="dxa"/>
+        <w:jc w:val="center"/>
+        <w:tblBorders>
+          <w:top w:color="000000" w:space="0" w:sz="0" w:val="nil"/>
+          <w:left w:color="000000" w:space="0" w:sz="0" w:val="nil"/>
+          <w:bottom w:color="000000" w:space="0" w:sz="0" w:val="nil"/>
+          <w:right w:color="000000" w:space="0" w:sz="0" w:val="nil"/>
+          <w:insideH w:color="000000" w:space="0" w:sz="0" w:val="nil"/>
+          <w:insideV w:color="000000" w:space="0" w:sz="0" w:val="nil"/>
+        </w:tblBorders>
+        <w:tblLayout w:type="fixed"/>
+        <w:tblLook w:val="0600"/>
+      </w:tblPr>
+      <w:tblGrid>
+        <w:gridCol w:w="1235.1938502673797"/>
+        <w:gridCol w:w="1095.1203208556149"/>
+        <w:gridCol w:w="1438.937165775401"/>
+        <w:gridCol w:w="1438.937165775401"/>
+        <w:gridCol w:w="1438.937165775401"/>
+        <w:gridCol w:w="1438.937165775401"/>
+        <w:tblGridChange w:id="0">
+          <w:tblGrid>
+            <w:gridCol w:w="1235.1938502673797"/>
+            <w:gridCol w:w="1095.1203208556149"/>
+            <w:gridCol w:w="1438.937165775401"/>
+            <w:gridCol w:w="1438.937165775401"/>
+            <w:gridCol w:w="1438.937165775401"/>
+            <w:gridCol w:w="1438.937165775401"/>
+          </w:tblGrid>
+        </w:tblGridChange>
+      </w:tblGrid>
+      <w:tr>
+        <w:trPr>
+          <w:cantSplit w:val="0"/>
+          <w:trHeight w:val="480" w:hRule="atLeast"/>
+          <w:tblHeader w:val="0"/>
+        </w:trPr>
+        <w:tc>
+          <w:tcPr>
+            <w:tcBorders>
+              <w:top w:color="ffffff" w:space="0" w:sz="8" w:val="single"/>
+              <w:left w:color="ffffff" w:space="0" w:sz="8" w:val="single"/>
+              <w:bottom w:color="ffffff" w:space="0" w:sz="8" w:val="single"/>
+              <w:right w:color="ffffff" w:space="0" w:sz="8" w:val="single"/>
+            </w:tcBorders>
+            <w:shd w:fill="ff0000" w:val="clear"/>
+            <w:tcMar>
+              <w:top w:w="100.0" w:type="dxa"/>
+              <w:left w:w="100.0" w:type="dxa"/>
+              <w:bottom w:w="100.0" w:type="dxa"/>
+              <w:right w:w="100.0" w:type="dxa"/>
+            </w:tcMar>
+            <w:vAlign w:val="top"/>
+          </w:tcPr>
+          <w:p>
+            <w:pPr>
+              <w:jc w:val="center"/>
+              <w:rPr>
+                <w:sz w:val="20"/>
+                <w:szCs w:val="20"/>
+              </w:rPr>
+            </w:pPr>
+            <w:r>
+              <w:rPr>
+                <w:b w:val="1"/>
+                <w:sz w:val="20"/>
+                <w:szCs w:val="20"/>
+                <w:rtl w:val="0"/>
+              </w:rPr>
+              <w:t xml:space="preserve">Body Part</w:t>
+            </w:r>
+            <w:r>
+              <w:rPr>
+                <w:rtl w:val="0"/>
+              </w:rPr>
+            </w:r>
+          </w:p>
+        </w:tc>
+        <w:tc>
+          <w:tcPr>
+            <w:tcBorders>
+              <w:top w:color="ffffff" w:space="0" w:sz="8" w:val="single"/>
+              <w:left w:color="ffffff" w:space="0" w:sz="8" w:val="single"/>
+              <w:bottom w:color="ffffff" w:space="0" w:sz="8" w:val="single"/>
+              <w:right w:color="ffffff" w:space="0" w:sz="8" w:val="single"/>
+            </w:tcBorders>
+            <w:shd w:fill="ff0000" w:val="clear"/>
+            <w:tcMar>
+              <w:top w:w="100.0" w:type="dxa"/>
+              <w:left w:w="100.0" w:type="dxa"/>
+              <w:bottom w:w="100.0" w:type="dxa"/>
+              <w:right w:w="100.0" w:type="dxa"/>
+            </w:tcMar>
+            <w:vAlign w:val="top"/>
+          </w:tcPr>
+          <w:p>
+            <w:pPr>
+              <w:jc w:val="center"/>
+              <w:rPr>
+                <w:b w:val="1"/>
+                <w:sz w:val="20"/>
+                <w:szCs w:val="20"/>
+              </w:rPr>
+            </w:pPr>
+            <w:r>
+              <w:rPr>
+                <w:b w:val="1"/>
+                <w:sz w:val="20"/>
+                <w:szCs w:val="20"/>
+                <w:rtl w:val="0"/>
+              </w:rPr>
+              <w:t xml:space="preserve">Con Mod -1</w:t>
+            </w:r>
+          </w:p>
+        </w:tc>
+        <w:tc>
+          <w:tcPr>
+            <w:tcBorders>
+              <w:top w:color="ffffff" w:space="0" w:sz="8" w:val="single"/>
+              <w:left w:color="ffffff" w:space="0" w:sz="8" w:val="single"/>
+              <w:bottom w:color="ffffff" w:space="0" w:sz="8" w:val="single"/>
+              <w:right w:color="ffffff" w:space="0" w:sz="8" w:val="single"/>
+            </w:tcBorders>
+            <w:shd w:fill="ff0000" w:val="clear"/>
+            <w:tcMar>
+              <w:top w:w="100.0" w:type="dxa"/>
+              <w:left w:w="100.0" w:type="dxa"/>
+              <w:bottom w:w="100.0" w:type="dxa"/>
+              <w:right w:w="100.0" w:type="dxa"/>
+            </w:tcMar>
+            <w:vAlign w:val="top"/>
+          </w:tcPr>
+          <w:p>
+            <w:pPr>
+              <w:jc w:val="center"/>
+              <w:rPr>
+                <w:sz w:val="20"/>
+                <w:szCs w:val="20"/>
+              </w:rPr>
+            </w:pPr>
+            <w:r>
+              <w:rPr>
+                <w:b w:val="1"/>
+                <w:sz w:val="20"/>
+                <w:szCs w:val="20"/>
+                <w:rtl w:val="0"/>
+              </w:rPr>
+              <w:t xml:space="preserve">Baseline Con Mod 0</w:t>
+            </w:r>
+            <w:r>
+              <w:rPr>
+                <w:rtl w:val="0"/>
+              </w:rPr>
+            </w:r>
+          </w:p>
+        </w:tc>
+        <w:tc>
+          <w:tcPr>
+            <w:tcBorders>
+              <w:top w:color="ffffff" w:space="0" w:sz="8" w:val="single"/>
+              <w:left w:color="ffffff" w:space="0" w:sz="8" w:val="single"/>
+              <w:bottom w:color="ffffff" w:space="0" w:sz="8" w:val="single"/>
+              <w:right w:color="ffffff" w:space="0" w:sz="8" w:val="single"/>
+            </w:tcBorders>
+            <w:shd w:fill="ff0000" w:val="clear"/>
+            <w:tcMar>
+              <w:top w:w="100.0" w:type="dxa"/>
+              <w:left w:w="100.0" w:type="dxa"/>
+              <w:bottom w:w="100.0" w:type="dxa"/>
+              <w:right w:w="100.0" w:type="dxa"/>
+            </w:tcMar>
+            <w:vAlign w:val="top"/>
+          </w:tcPr>
+          <w:p>
+            <w:pPr>
+              <w:jc w:val="center"/>
+              <w:rPr>
+                <w:b w:val="1"/>
+                <w:sz w:val="20"/>
+                <w:szCs w:val="20"/>
+              </w:rPr>
+            </w:pPr>
+            <w:r>
+              <w:rPr>
+                <w:b w:val="1"/>
+                <w:sz w:val="20"/>
+                <w:szCs w:val="20"/>
+                <w:rtl w:val="0"/>
+              </w:rPr>
+              <w:t xml:space="preserve">Con Mod +1/2</w:t>
+            </w:r>
+          </w:p>
+        </w:tc>
+        <w:tc>
+          <w:tcPr>
+            <w:tcBorders>
+              <w:top w:color="ffffff" w:space="0" w:sz="8" w:val="single"/>
+              <w:left w:color="ffffff" w:space="0" w:sz="8" w:val="single"/>
+              <w:bottom w:color="ffffff" w:space="0" w:sz="8" w:val="single"/>
+              <w:right w:color="ffffff" w:space="0" w:sz="8" w:val="single"/>
+            </w:tcBorders>
+            <w:shd w:fill="ff0000" w:val="clear"/>
+            <w:tcMar>
+              <w:top w:w="100.0" w:type="dxa"/>
+              <w:left w:w="100.0" w:type="dxa"/>
+              <w:bottom w:w="100.0" w:type="dxa"/>
+              <w:right w:w="100.0" w:type="dxa"/>
+            </w:tcMar>
+            <w:vAlign w:val="top"/>
+          </w:tcPr>
+          <w:p>
+            <w:pPr>
+              <w:jc w:val="center"/>
+              <w:rPr>
+                <w:b w:val="1"/>
+                <w:sz w:val="20"/>
+                <w:szCs w:val="20"/>
+              </w:rPr>
+            </w:pPr>
+            <w:r>
+              <w:rPr>
+                <w:b w:val="1"/>
+                <w:sz w:val="20"/>
+                <w:szCs w:val="20"/>
+                <w:rtl w:val="0"/>
+              </w:rPr>
+              <w:t xml:space="preserve">Con Mod +3</w:t>
+            </w:r>
+          </w:p>
+        </w:tc>
+        <w:tc>
+          <w:tcPr>
+            <w:tcBorders>
+              <w:top w:color="ffffff" w:space="0" w:sz="8" w:val="single"/>
+              <w:left w:color="ffffff" w:space="0" w:sz="8" w:val="single"/>
+              <w:bottom w:color="ffffff" w:space="0" w:sz="8" w:val="single"/>
+              <w:right w:color="ffffff" w:space="0" w:sz="8" w:val="single"/>
+            </w:tcBorders>
+            <w:shd w:fill="ff0000" w:val="clear"/>
+            <w:tcMar>
+              <w:top w:w="100.0" w:type="dxa"/>
+              <w:left w:w="100.0" w:type="dxa"/>
+              <w:bottom w:w="100.0" w:type="dxa"/>
+              <w:right w:w="100.0" w:type="dxa"/>
+            </w:tcMar>
+            <w:vAlign w:val="top"/>
+          </w:tcPr>
+          <w:p>
+            <w:pPr>
+              <w:jc w:val="center"/>
+              <w:rPr>
+                <w:b w:val="1"/>
+                <w:sz w:val="20"/>
+                <w:szCs w:val="20"/>
+              </w:rPr>
+            </w:pPr>
+            <w:r>
+              <w:rPr>
+                <w:b w:val="1"/>
+                <w:sz w:val="20"/>
+                <w:szCs w:val="20"/>
+                <w:rtl w:val="0"/>
+              </w:rPr>
+              <w:t xml:space="preserve">Con Mod +4</w:t>
+            </w:r>
+          </w:p>
+        </w:tc>
+      </w:tr>
+      <w:tr>
+        <w:trPr>
+          <w:cantSplit w:val="0"/>
+          <w:trHeight w:val="500" w:hRule="atLeast"/>
+          <w:tblHeader w:val="0"/>
+        </w:trPr>
+        <w:tc>
+          <w:tcPr>
+            <w:tcBorders>
+              <w:top w:color="ffffff" w:space="0" w:sz="8" w:val="single"/>
+              <w:left w:color="ffffff" w:space="0" w:sz="8" w:val="single"/>
+              <w:bottom w:color="ffffff" w:space="0" w:sz="8" w:val="single"/>
+              <w:right w:color="ffffff" w:space="0" w:sz="8" w:val="single"/>
+            </w:tcBorders>
+            <w:tcMar>
+              <w:top w:w="100.0" w:type="dxa"/>
+              <w:left w:w="100.0" w:type="dxa"/>
+              <w:bottom w:w="100.0" w:type="dxa"/>
+              <w:right w:w="100.0" w:type="dxa"/>
+            </w:tcMar>
+            <w:vAlign w:val="top"/>
+          </w:tcPr>
+          <w:p>
+            <w:pPr>
+              <w:jc w:val="center"/>
+              <w:rPr>
+                <w:color w:val="ffffff"/>
+                <w:sz w:val="20"/>
+                <w:szCs w:val="20"/>
+              </w:rPr>
+            </w:pPr>
+            <w:r>
+              <w:rPr>
+                <w:b w:val="1"/>
+                <w:color w:val="ffffff"/>
+                <w:sz w:val="20"/>
+                <w:szCs w:val="20"/>
+                <w:rtl w:val="0"/>
+              </w:rPr>
+              <w:t xml:space="preserve">Head</w:t>
+            </w:r>
+            <w:r>
+              <w:rPr>
+                <w:rtl w:val="0"/>
+              </w:rPr>
+            </w:r>
+          </w:p>
+        </w:tc>
+        <w:tc>
+          <w:tcPr>
+            <w:tcBorders>
+              <w:top w:color="ffffff" w:space="0" w:sz="8" w:val="single"/>
+              <w:left w:color="ffffff" w:space="0" w:sz="8" w:val="single"/>
+              <w:bottom w:color="ffffff" w:space="0" w:sz="8" w:val="single"/>
+              <w:right w:color="ffffff" w:space="0" w:sz="8" w:val="single"/>
+            </w:tcBorders>
+            <w:tcMar>
+              <w:top w:w="100.0" w:type="dxa"/>
+              <w:left w:w="100.0" w:type="dxa"/>
+              <w:bottom w:w="100.0" w:type="dxa"/>
+              <w:right w:w="100.0" w:type="dxa"/>
+            </w:tcMar>
+            <w:vAlign w:val="top"/>
+          </w:tcPr>
+          <w:p>
+            <w:pPr>
+              <w:jc w:val="center"/>
+              <w:rPr>
+                <w:color w:val="ffffff"/>
+                <w:sz w:val="20"/>
+                <w:szCs w:val="20"/>
+              </w:rPr>
+            </w:pPr>
+            <w:r>
+              <w:rPr>
+                <w:b w:val="1"/>
+                <w:color w:val="ffff00"/>
+                <w:sz w:val="20"/>
+                <w:szCs w:val="20"/>
+                <w:rtl w:val="0"/>
+              </w:rPr>
+              <w:t xml:space="preserve">+1</w:t>
+            </w:r>
+            <w:r>
+              <w:rPr>
+                <w:b w:val="1"/>
+                <w:color w:val="ffffff"/>
+                <w:sz w:val="20"/>
+                <w:szCs w:val="20"/>
+                <w:rtl w:val="0"/>
+              </w:rPr>
+              <w:t xml:space="preserve"> HP</w:t>
+            </w:r>
+            <w:r>
+              <w:rPr>
+                <w:rtl w:val="0"/>
+              </w:rPr>
+            </w:r>
+          </w:p>
+        </w:tc>
+        <w:tc>
+          <w:tcPr>
+            <w:tcBorders>
+              <w:top w:color="ffffff" w:space="0" w:sz="8" w:val="single"/>
+              <w:left w:color="ffffff" w:space="0" w:sz="8" w:val="single"/>
+              <w:bottom w:color="ffffff" w:space="0" w:sz="8" w:val="single"/>
+              <w:right w:color="ffffff" w:space="0" w:sz="8" w:val="single"/>
+            </w:tcBorders>
+            <w:tcMar>
+              <w:top w:w="100.0" w:type="dxa"/>
+              <w:left w:w="100.0" w:type="dxa"/>
+              <w:bottom w:w="100.0" w:type="dxa"/>
+              <w:right w:w="100.0" w:type="dxa"/>
+            </w:tcMar>
+            <w:vAlign w:val="top"/>
+          </w:tcPr>
+          <w:p>
+            <w:pPr>
+              <w:jc w:val="center"/>
+              <w:rPr>
+                <w:color w:val="ffffff"/>
+                <w:sz w:val="20"/>
+                <w:szCs w:val="20"/>
+              </w:rPr>
+            </w:pPr>
+            <w:r>
+              <w:rPr>
+                <w:b w:val="1"/>
+                <w:color w:val="ffff00"/>
+                <w:sz w:val="20"/>
+                <w:szCs w:val="20"/>
+                <w:rtl w:val="0"/>
+              </w:rPr>
+              <w:t xml:space="preserve">+1</w:t>
+            </w:r>
+            <w:r>
+              <w:rPr>
+                <w:b w:val="1"/>
+                <w:color w:val="ffffff"/>
+                <w:sz w:val="20"/>
+                <w:szCs w:val="20"/>
+                <w:rtl w:val="0"/>
+              </w:rPr>
+              <w:t xml:space="preserve"> HP</w:t>
+            </w:r>
+            <w:r>
+              <w:rPr>
+                <w:rtl w:val="0"/>
+              </w:rPr>
+            </w:r>
+          </w:p>
+        </w:tc>
+        <w:tc>
+          <w:tcPr>
+            <w:tcBorders>
+              <w:top w:color="ffffff" w:space="0" w:sz="8" w:val="single"/>
+              <w:left w:color="ffffff" w:space="0" w:sz="8" w:val="single"/>
+              <w:bottom w:color="ffffff" w:space="0" w:sz="8" w:val="single"/>
+              <w:right w:color="ffffff" w:space="0" w:sz="8" w:val="single"/>
+            </w:tcBorders>
+            <w:tcMar>
+              <w:top w:w="100.0" w:type="dxa"/>
+              <w:left w:w="100.0" w:type="dxa"/>
+              <w:bottom w:w="100.0" w:type="dxa"/>
+              <w:right w:w="100.0" w:type="dxa"/>
+            </w:tcMar>
+            <w:vAlign w:val="top"/>
+          </w:tcPr>
+          <w:p>
+            <w:pPr>
+              <w:jc w:val="center"/>
+              <w:rPr>
+                <w:color w:val="ffffff"/>
+                <w:sz w:val="20"/>
+                <w:szCs w:val="20"/>
+              </w:rPr>
+            </w:pPr>
+            <w:r>
+              <w:rPr>
+                <w:b w:val="1"/>
+                <w:color w:val="ffff00"/>
+                <w:sz w:val="20"/>
+                <w:szCs w:val="20"/>
+                <w:rtl w:val="0"/>
+              </w:rPr>
+              <w:t xml:space="preserve">+1</w:t>
+            </w:r>
+            <w:r>
+              <w:rPr>
+                <w:b w:val="1"/>
+                <w:color w:val="ffffff"/>
+                <w:sz w:val="20"/>
+                <w:szCs w:val="20"/>
+                <w:rtl w:val="0"/>
+              </w:rPr>
+              <w:t xml:space="preserve"> HP</w:t>
+            </w:r>
+            <w:r>
+              <w:rPr>
+                <w:rtl w:val="0"/>
+              </w:rPr>
+            </w:r>
+          </w:p>
+        </w:tc>
+        <w:tc>
+          <w:tcPr>
+            <w:tcBorders>
+              <w:top w:color="ffffff" w:space="0" w:sz="8" w:val="single"/>
+              <w:left w:color="ffffff" w:space="0" w:sz="8" w:val="single"/>
+              <w:bottom w:color="ffffff" w:space="0" w:sz="8" w:val="single"/>
+              <w:right w:color="ffffff" w:space="0" w:sz="8" w:val="single"/>
+            </w:tcBorders>
+            <w:tcMar>
+              <w:top w:w="100.0" w:type="dxa"/>
+              <w:left w:w="100.0" w:type="dxa"/>
+              <w:bottom w:w="100.0" w:type="dxa"/>
+              <w:right w:w="100.0" w:type="dxa"/>
+            </w:tcMar>
+            <w:vAlign w:val="top"/>
+          </w:tcPr>
+          <w:p>
+            <w:pPr>
+              <w:jc w:val="center"/>
+              <w:rPr>
+                <w:color w:val="ffffff"/>
+                <w:sz w:val="20"/>
+                <w:szCs w:val="20"/>
+              </w:rPr>
+            </w:pPr>
+            <w:r>
+              <w:rPr>
+                <w:b w:val="1"/>
+                <w:color w:val="ffff00"/>
+                <w:sz w:val="20"/>
+                <w:szCs w:val="20"/>
+                <w:rtl w:val="0"/>
+              </w:rPr>
+              <w:t xml:space="preserve">+1</w:t>
+            </w:r>
+            <w:r>
+              <w:rPr>
+                <w:b w:val="1"/>
+                <w:color w:val="ffffff"/>
+                <w:sz w:val="20"/>
+                <w:szCs w:val="20"/>
+                <w:rtl w:val="0"/>
+              </w:rPr>
+              <w:t xml:space="preserve"> HP</w:t>
+            </w:r>
+            <w:r>
+              <w:rPr>
+                <w:rtl w:val="0"/>
+              </w:rPr>
+            </w:r>
+          </w:p>
+        </w:tc>
+        <w:tc>
+          <w:tcPr>
+            <w:tcBorders>
+              <w:top w:color="ffffff" w:space="0" w:sz="8" w:val="single"/>
+              <w:left w:color="ffffff" w:space="0" w:sz="8" w:val="single"/>
+              <w:bottom w:color="ffffff" w:space="0" w:sz="8" w:val="single"/>
+              <w:right w:color="ffffff" w:space="0" w:sz="8" w:val="single"/>
+            </w:tcBorders>
+            <w:tcMar>
+              <w:top w:w="100.0" w:type="dxa"/>
+              <w:left w:w="100.0" w:type="dxa"/>
+              <w:bottom w:w="100.0" w:type="dxa"/>
+              <w:right w:w="100.0" w:type="dxa"/>
+            </w:tcMar>
+            <w:vAlign w:val="top"/>
+          </w:tcPr>
+          <w:p>
+            <w:pPr>
+              <w:jc w:val="center"/>
+              <w:rPr>
+                <w:b w:val="1"/>
+                <w:color w:val="ffffff"/>
+                <w:sz w:val="20"/>
+                <w:szCs w:val="20"/>
+              </w:rPr>
+            </w:pPr>
+            <w:r>
+              <w:rPr>
+                <w:b w:val="1"/>
+                <w:color w:val="00ff00"/>
+                <w:sz w:val="20"/>
+                <w:szCs w:val="20"/>
+                <w:rtl w:val="0"/>
+              </w:rPr>
+              <w:t xml:space="preserve">+2</w:t>
+            </w:r>
+            <w:r>
+              <w:rPr>
+                <w:b w:val="1"/>
+                <w:color w:val="ffff00"/>
+                <w:sz w:val="20"/>
+                <w:szCs w:val="20"/>
+                <w:rtl w:val="0"/>
+              </w:rPr>
+              <w:t xml:space="preserve"> </w:t>
+            </w:r>
+            <w:r>
+              <w:rPr>
+                <w:b w:val="1"/>
+                <w:color w:val="ffffff"/>
+                <w:sz w:val="20"/>
+                <w:szCs w:val="20"/>
+                <w:rtl w:val="0"/>
+              </w:rPr>
+              <w:t xml:space="preserve">HP</w:t>
+            </w:r>
+          </w:p>
+        </w:tc>
+      </w:tr>
+      <w:tr>
+        <w:trPr>
+          <w:cantSplit w:val="0"/>
+          <w:trHeight w:val="500" w:hRule="atLeast"/>
+          <w:tblHeader w:val="0"/>
+        </w:trPr>
+        <w:tc>
+          <w:tcPr>
+            <w:tcBorders>
+              <w:top w:color="ffffff" w:space="0" w:sz="8" w:val="single"/>
+              <w:left w:color="ffffff" w:space="0" w:sz="8" w:val="single"/>
+              <w:bottom w:color="ffffff" w:space="0" w:sz="8" w:val="single"/>
+              <w:right w:color="ffffff" w:space="0" w:sz="8" w:val="single"/>
+            </w:tcBorders>
+            <w:tcMar>
+              <w:top w:w="100.0" w:type="dxa"/>
+              <w:left w:w="100.0" w:type="dxa"/>
+              <w:bottom w:w="100.0" w:type="dxa"/>
+              <w:right w:w="100.0" w:type="dxa"/>
+            </w:tcMar>
+            <w:vAlign w:val="top"/>
+          </w:tcPr>
+          <w:p>
+            <w:pPr>
+              <w:jc w:val="center"/>
+              <w:rPr>
+                <w:color w:val="ffffff"/>
+                <w:sz w:val="20"/>
+                <w:szCs w:val="20"/>
+              </w:rPr>
+            </w:pPr>
+            <w:r>
+              <w:rPr>
+                <w:b w:val="1"/>
+                <w:color w:val="ffffff"/>
+                <w:sz w:val="20"/>
+                <w:szCs w:val="20"/>
+                <w:rtl w:val="0"/>
+              </w:rPr>
+              <w:t xml:space="preserve">Limbs</w:t>
+            </w:r>
+            <w:r>
+              <w:rPr>
+                <w:rtl w:val="0"/>
+              </w:rPr>
+            </w:r>
+          </w:p>
+        </w:tc>
+        <w:tc>
+          <w:tcPr>
+            <w:tcBorders>
+              <w:top w:color="ffffff" w:space="0" w:sz="8" w:val="single"/>
+              <w:left w:color="ffffff" w:space="0" w:sz="8" w:val="single"/>
+              <w:bottom w:color="ffffff" w:space="0" w:sz="8" w:val="single"/>
+              <w:right w:color="ffffff" w:space="0" w:sz="8" w:val="single"/>
+            </w:tcBorders>
+            <w:tcMar>
+              <w:top w:w="100.0" w:type="dxa"/>
+              <w:left w:w="100.0" w:type="dxa"/>
+              <w:bottom w:w="100.0" w:type="dxa"/>
+              <w:right w:w="100.0" w:type="dxa"/>
+            </w:tcMar>
+            <w:vAlign w:val="top"/>
+          </w:tcPr>
+          <w:p>
+            <w:pPr>
+              <w:jc w:val="center"/>
+              <w:rPr>
+                <w:color w:val="ffffff"/>
+                <w:sz w:val="20"/>
+                <w:szCs w:val="20"/>
+              </w:rPr>
+            </w:pPr>
+            <w:r>
+              <w:rPr>
+                <w:b w:val="1"/>
+                <w:color w:val="ffff00"/>
+                <w:sz w:val="20"/>
+                <w:szCs w:val="20"/>
+                <w:rtl w:val="0"/>
+              </w:rPr>
+              <w:t xml:space="preserve">+1</w:t>
+            </w:r>
+            <w:r>
+              <w:rPr>
+                <w:b w:val="1"/>
+                <w:color w:val="ffffff"/>
+                <w:sz w:val="20"/>
+                <w:szCs w:val="20"/>
+                <w:rtl w:val="0"/>
+              </w:rPr>
+              <w:t xml:space="preserve"> HP</w:t>
+            </w:r>
+            <w:r>
+              <w:rPr>
+                <w:rtl w:val="0"/>
+              </w:rPr>
+            </w:r>
+          </w:p>
+        </w:tc>
+        <w:tc>
+          <w:tcPr>
+            <w:tcBorders>
+              <w:top w:color="ffffff" w:space="0" w:sz="8" w:val="single"/>
+              <w:left w:color="ffffff" w:space="0" w:sz="8" w:val="single"/>
+              <w:bottom w:color="ffffff" w:space="0" w:sz="8" w:val="single"/>
+              <w:right w:color="ffffff" w:space="0" w:sz="8" w:val="single"/>
+            </w:tcBorders>
+            <w:tcMar>
+              <w:top w:w="100.0" w:type="dxa"/>
+              <w:left w:w="100.0" w:type="dxa"/>
+              <w:bottom w:w="100.0" w:type="dxa"/>
+              <w:right w:w="100.0" w:type="dxa"/>
+            </w:tcMar>
+            <w:vAlign w:val="top"/>
+          </w:tcPr>
+          <w:p>
+            <w:pPr>
+              <w:jc w:val="center"/>
+              <w:rPr>
+                <w:color w:val="ffffff"/>
+                <w:sz w:val="20"/>
+                <w:szCs w:val="20"/>
+              </w:rPr>
+            </w:pPr>
+            <w:r>
+              <w:rPr>
+                <w:b w:val="1"/>
+                <w:color w:val="ffff00"/>
+                <w:sz w:val="20"/>
+                <w:szCs w:val="20"/>
+                <w:rtl w:val="0"/>
+              </w:rPr>
+              <w:t xml:space="preserve">+1</w:t>
+            </w:r>
+            <w:r>
+              <w:rPr>
+                <w:b w:val="1"/>
+                <w:color w:val="ffffff"/>
+                <w:sz w:val="20"/>
+                <w:szCs w:val="20"/>
+                <w:rtl w:val="0"/>
+              </w:rPr>
+              <w:t xml:space="preserve"> HP</w:t>
+            </w:r>
+            <w:r>
+              <w:rPr>
+                <w:rtl w:val="0"/>
+              </w:rPr>
+            </w:r>
+          </w:p>
+        </w:tc>
+        <w:tc>
+          <w:tcPr>
+            <w:tcBorders>
+              <w:top w:color="ffffff" w:space="0" w:sz="8" w:val="single"/>
+              <w:left w:color="ffffff" w:space="0" w:sz="8" w:val="single"/>
+              <w:bottom w:color="ffffff" w:space="0" w:sz="8" w:val="single"/>
+              <w:right w:color="ffffff" w:space="0" w:sz="8" w:val="single"/>
+            </w:tcBorders>
+            <w:tcMar>
+              <w:top w:w="100.0" w:type="dxa"/>
+              <w:left w:w="100.0" w:type="dxa"/>
+              <w:bottom w:w="100.0" w:type="dxa"/>
+              <w:right w:w="100.0" w:type="dxa"/>
+            </w:tcMar>
+            <w:vAlign w:val="top"/>
+          </w:tcPr>
+          <w:p>
+            <w:pPr>
+              <w:jc w:val="center"/>
+              <w:rPr>
+                <w:color w:val="ffffff"/>
+                <w:sz w:val="20"/>
+                <w:szCs w:val="20"/>
+              </w:rPr>
+            </w:pPr>
+            <w:r>
+              <w:rPr>
+                <w:b w:val="1"/>
+                <w:color w:val="00ff00"/>
+                <w:sz w:val="20"/>
+                <w:szCs w:val="20"/>
+                <w:rtl w:val="0"/>
+              </w:rPr>
+              <w:t xml:space="preserve">+2</w:t>
+            </w:r>
+            <w:r>
+              <w:rPr>
+                <w:b w:val="1"/>
+                <w:color w:val="ffff00"/>
+                <w:sz w:val="20"/>
+                <w:szCs w:val="20"/>
+                <w:rtl w:val="0"/>
+              </w:rPr>
+              <w:t xml:space="preserve"> </w:t>
+            </w:r>
+            <w:r>
+              <w:rPr>
+                <w:b w:val="1"/>
+                <w:color w:val="ffffff"/>
+                <w:sz w:val="20"/>
+                <w:szCs w:val="20"/>
+                <w:rtl w:val="0"/>
+              </w:rPr>
+              <w:t xml:space="preserve">HP</w:t>
+            </w:r>
+            <w:r>
+              <w:rPr>
+                <w:rtl w:val="0"/>
+              </w:rPr>
+            </w:r>
+          </w:p>
+        </w:tc>
+        <w:tc>
+          <w:tcPr>
+            <w:tcBorders>
+              <w:top w:color="ffffff" w:space="0" w:sz="8" w:val="single"/>
+              <w:left w:color="ffffff" w:space="0" w:sz="8" w:val="single"/>
+              <w:bottom w:color="ffffff" w:space="0" w:sz="8" w:val="single"/>
+              <w:right w:color="ffffff" w:space="0" w:sz="8" w:val="single"/>
+            </w:tcBorders>
+            <w:tcMar>
+              <w:top w:w="100.0" w:type="dxa"/>
+              <w:left w:w="100.0" w:type="dxa"/>
+              <w:bottom w:w="100.0" w:type="dxa"/>
+              <w:right w:w="100.0" w:type="dxa"/>
+            </w:tcMar>
+            <w:vAlign w:val="top"/>
+          </w:tcPr>
+          <w:p>
+            <w:pPr>
+              <w:jc w:val="center"/>
+              <w:rPr>
+                <w:b w:val="1"/>
+                <w:color w:val="ffff00"/>
+                <w:sz w:val="20"/>
+                <w:szCs w:val="20"/>
+              </w:rPr>
+            </w:pPr>
+            <w:r>
+              <w:rPr>
+                <w:b w:val="1"/>
+                <w:color w:val="00ff00"/>
+                <w:sz w:val="20"/>
+                <w:szCs w:val="20"/>
+                <w:rtl w:val="0"/>
+              </w:rPr>
+              <w:t xml:space="preserve">+2</w:t>
+            </w:r>
+            <w:r>
+              <w:rPr>
+                <w:b w:val="1"/>
+                <w:color w:val="ffff00"/>
+                <w:sz w:val="20"/>
+                <w:szCs w:val="20"/>
+                <w:rtl w:val="0"/>
+              </w:rPr>
+              <w:t xml:space="preserve"> </w:t>
+            </w:r>
+            <w:r>
+              <w:rPr>
+                <w:b w:val="1"/>
+                <w:color w:val="ffffff"/>
+                <w:sz w:val="20"/>
+                <w:szCs w:val="20"/>
+                <w:rtl w:val="0"/>
+              </w:rPr>
+              <w:t xml:space="preserve">HP</w:t>
+            </w:r>
+            <w:r>
+              <w:rPr>
+                <w:rtl w:val="0"/>
+              </w:rPr>
+            </w:r>
+          </w:p>
+        </w:tc>
+        <w:tc>
+          <w:tcPr>
+            <w:tcBorders>
+              <w:top w:color="ffffff" w:space="0" w:sz="8" w:val="single"/>
+              <w:left w:color="ffffff" w:space="0" w:sz="8" w:val="single"/>
+              <w:bottom w:color="ffffff" w:space="0" w:sz="8" w:val="single"/>
+              <w:right w:color="ffffff" w:space="0" w:sz="8" w:val="single"/>
+            </w:tcBorders>
+            <w:tcMar>
+              <w:top w:w="100.0" w:type="dxa"/>
+              <w:left w:w="100.0" w:type="dxa"/>
+              <w:bottom w:w="100.0" w:type="dxa"/>
+              <w:right w:w="100.0" w:type="dxa"/>
+            </w:tcMar>
+            <w:vAlign w:val="top"/>
+          </w:tcPr>
+          <w:p>
+            <w:pPr>
+              <w:jc w:val="center"/>
+              <w:rPr>
+                <w:b w:val="1"/>
+                <w:color w:val="ffff00"/>
+                <w:sz w:val="20"/>
+                <w:szCs w:val="20"/>
+              </w:rPr>
+            </w:pPr>
+            <w:r>
+              <w:rPr>
+                <w:b w:val="1"/>
+                <w:color w:val="00ffff"/>
+                <w:sz w:val="20"/>
+                <w:szCs w:val="20"/>
+                <w:rtl w:val="0"/>
+              </w:rPr>
+              <w:t xml:space="preserve">+3</w:t>
+            </w:r>
+            <w:r>
+              <w:rPr>
+                <w:b w:val="1"/>
+                <w:color w:val="ffff00"/>
+                <w:sz w:val="20"/>
+                <w:szCs w:val="20"/>
+                <w:rtl w:val="0"/>
+              </w:rPr>
+              <w:t xml:space="preserve"> </w:t>
+            </w:r>
+            <w:r>
+              <w:rPr>
+                <w:b w:val="1"/>
+                <w:color w:val="ffffff"/>
+                <w:sz w:val="20"/>
+                <w:szCs w:val="20"/>
+                <w:rtl w:val="0"/>
+              </w:rPr>
+              <w:t xml:space="preserve">HP</w:t>
+            </w:r>
+            <w:r>
+              <w:rPr>
+                <w:rtl w:val="0"/>
+              </w:rPr>
+            </w:r>
+          </w:p>
+        </w:tc>
+      </w:tr>
+      <w:tr>
+        <w:trPr>
+          <w:cantSplit w:val="0"/>
+          <w:trHeight w:val="500" w:hRule="atLeast"/>
+          <w:tblHeader w:val="0"/>
+        </w:trPr>
+        <w:tc>
+          <w:tcPr>
+            <w:tcBorders>
+              <w:top w:color="ffffff" w:space="0" w:sz="8" w:val="single"/>
+              <w:left w:color="ffffff" w:space="0" w:sz="8" w:val="single"/>
+              <w:bottom w:color="ffffff" w:space="0" w:sz="8" w:val="single"/>
+              <w:right w:color="ffffff" w:space="0" w:sz="8" w:val="single"/>
+            </w:tcBorders>
+            <w:tcMar>
+              <w:top w:w="100.0" w:type="dxa"/>
+              <w:left w:w="100.0" w:type="dxa"/>
+              <w:bottom w:w="100.0" w:type="dxa"/>
+              <w:right w:w="100.0" w:type="dxa"/>
+            </w:tcMar>
+            <w:vAlign w:val="top"/>
+          </w:tcPr>
+          <w:p>
+            <w:pPr>
+              <w:jc w:val="center"/>
+              <w:rPr>
+                <w:b w:val="1"/>
+                <w:color w:val="ffffff"/>
+                <w:sz w:val="20"/>
+                <w:szCs w:val="20"/>
+              </w:rPr>
+            </w:pPr>
+            <w:r>
+              <w:rPr>
+                <w:b w:val="1"/>
+                <w:color w:val="ffffff"/>
+                <w:sz w:val="20"/>
+                <w:szCs w:val="20"/>
+                <w:rtl w:val="0"/>
+              </w:rPr>
+              <w:t xml:space="preserve">Torso</w:t>
+            </w:r>
+          </w:p>
+        </w:tc>
+        <w:tc>
+          <w:tcPr>
+            <w:tcBorders>
+              <w:top w:color="ffffff" w:space="0" w:sz="8" w:val="single"/>
+              <w:left w:color="ffffff" w:space="0" w:sz="8" w:val="single"/>
+              <w:bottom w:color="ffffff" w:space="0" w:sz="8" w:val="single"/>
+              <w:right w:color="ffffff" w:space="0" w:sz="8" w:val="single"/>
+            </w:tcBorders>
+            <w:tcMar>
+              <w:top w:w="100.0" w:type="dxa"/>
+              <w:left w:w="100.0" w:type="dxa"/>
+              <w:bottom w:w="100.0" w:type="dxa"/>
+              <w:right w:w="100.0" w:type="dxa"/>
+            </w:tcMar>
+            <w:vAlign w:val="top"/>
+          </w:tcPr>
+          <w:p>
+            <w:pPr>
+              <w:jc w:val="center"/>
+              <w:rPr>
+                <w:color w:val="ffffff"/>
+                <w:sz w:val="20"/>
+                <w:szCs w:val="20"/>
+              </w:rPr>
+            </w:pPr>
+            <w:r>
+              <w:rPr>
+                <w:b w:val="1"/>
+                <w:color w:val="ffff00"/>
+                <w:sz w:val="20"/>
+                <w:szCs w:val="20"/>
+                <w:rtl w:val="0"/>
+              </w:rPr>
+              <w:t xml:space="preserve">+1</w:t>
+            </w:r>
+            <w:r>
+              <w:rPr>
+                <w:b w:val="1"/>
+                <w:color w:val="ffffff"/>
+                <w:sz w:val="20"/>
+                <w:szCs w:val="20"/>
+                <w:rtl w:val="0"/>
+              </w:rPr>
+              <w:t xml:space="preserve"> HP</w:t>
+            </w:r>
+            <w:r>
+              <w:rPr>
+                <w:rtl w:val="0"/>
+              </w:rPr>
+            </w:r>
+          </w:p>
+        </w:tc>
+        <w:tc>
+          <w:tcPr>
+            <w:tcBorders>
+              <w:top w:color="ffffff" w:space="0" w:sz="8" w:val="single"/>
+              <w:left w:color="ffffff" w:space="0" w:sz="8" w:val="single"/>
+              <w:bottom w:color="ffffff" w:space="0" w:sz="8" w:val="single"/>
+              <w:right w:color="ffffff" w:space="0" w:sz="8" w:val="single"/>
+            </w:tcBorders>
+            <w:tcMar>
+              <w:top w:w="100.0" w:type="dxa"/>
+              <w:left w:w="100.0" w:type="dxa"/>
+              <w:bottom w:w="100.0" w:type="dxa"/>
+              <w:right w:w="100.0" w:type="dxa"/>
+            </w:tcMar>
+            <w:vAlign w:val="top"/>
+          </w:tcPr>
+          <w:p>
+            <w:pPr>
+              <w:jc w:val="center"/>
+              <w:rPr>
+                <w:color w:val="ffffff"/>
+                <w:sz w:val="20"/>
+                <w:szCs w:val="20"/>
+              </w:rPr>
+            </w:pPr>
+            <w:r>
+              <w:rPr>
+                <w:b w:val="1"/>
+                <w:color w:val="00ff00"/>
+                <w:sz w:val="20"/>
+                <w:szCs w:val="20"/>
+                <w:rtl w:val="0"/>
+              </w:rPr>
+              <w:t xml:space="preserve">+2</w:t>
+            </w:r>
+            <w:r>
+              <w:rPr>
+                <w:b w:val="1"/>
+                <w:color w:val="ffff00"/>
+                <w:sz w:val="20"/>
+                <w:szCs w:val="20"/>
+                <w:rtl w:val="0"/>
+              </w:rPr>
+              <w:t xml:space="preserve"> </w:t>
+            </w:r>
+            <w:r>
+              <w:rPr>
+                <w:b w:val="1"/>
+                <w:color w:val="ffffff"/>
+                <w:sz w:val="20"/>
+                <w:szCs w:val="20"/>
+                <w:rtl w:val="0"/>
+              </w:rPr>
+              <w:t xml:space="preserve">HP</w:t>
+            </w:r>
+            <w:r>
+              <w:rPr>
+                <w:rtl w:val="0"/>
+              </w:rPr>
+            </w:r>
+          </w:p>
+        </w:tc>
+        <w:tc>
+          <w:tcPr>
+            <w:tcBorders>
+              <w:top w:color="ffffff" w:space="0" w:sz="8" w:val="single"/>
+              <w:left w:color="ffffff" w:space="0" w:sz="8" w:val="single"/>
+              <w:bottom w:color="ffffff" w:space="0" w:sz="8" w:val="single"/>
+              <w:right w:color="ffffff" w:space="0" w:sz="8" w:val="single"/>
+            </w:tcBorders>
+            <w:tcMar>
+              <w:top w:w="100.0" w:type="dxa"/>
+              <w:left w:w="100.0" w:type="dxa"/>
+              <w:bottom w:w="100.0" w:type="dxa"/>
+              <w:right w:w="100.0" w:type="dxa"/>
+            </w:tcMar>
+            <w:vAlign w:val="top"/>
+          </w:tcPr>
+          <w:p>
+            <w:pPr>
+              <w:jc w:val="center"/>
+              <w:rPr>
+                <w:b w:val="1"/>
+                <w:color w:val="ffff00"/>
+                <w:sz w:val="20"/>
+                <w:szCs w:val="20"/>
+              </w:rPr>
+            </w:pPr>
+            <w:r>
+              <w:rPr>
+                <w:b w:val="1"/>
+                <w:color w:val="00ff00"/>
+                <w:sz w:val="20"/>
+                <w:szCs w:val="20"/>
+                <w:rtl w:val="0"/>
+              </w:rPr>
+              <w:t xml:space="preserve">+2</w:t>
+            </w:r>
+            <w:r>
+              <w:rPr>
+                <w:b w:val="1"/>
+                <w:color w:val="ffff00"/>
+                <w:sz w:val="20"/>
+                <w:szCs w:val="20"/>
+                <w:rtl w:val="0"/>
+              </w:rPr>
+              <w:t xml:space="preserve"> </w:t>
+            </w:r>
+            <w:r>
+              <w:rPr>
+                <w:b w:val="1"/>
+                <w:color w:val="ffffff"/>
+                <w:sz w:val="20"/>
+                <w:szCs w:val="20"/>
+                <w:rtl w:val="0"/>
+              </w:rPr>
+              <w:t xml:space="preserve">HP</w:t>
+            </w:r>
+            <w:r>
+              <w:rPr>
+                <w:rtl w:val="0"/>
+              </w:rPr>
+            </w:r>
+          </w:p>
+        </w:tc>
+        <w:tc>
+          <w:tcPr>
+            <w:tcBorders>
+              <w:top w:color="ffffff" w:space="0" w:sz="8" w:val="single"/>
+              <w:left w:color="ffffff" w:space="0" w:sz="8" w:val="single"/>
+              <w:bottom w:color="ffffff" w:space="0" w:sz="8" w:val="single"/>
+              <w:right w:color="ffffff" w:space="0" w:sz="8" w:val="single"/>
+            </w:tcBorders>
+            <w:tcMar>
+              <w:top w:w="100.0" w:type="dxa"/>
+              <w:left w:w="100.0" w:type="dxa"/>
+              <w:bottom w:w="100.0" w:type="dxa"/>
+              <w:right w:w="100.0" w:type="dxa"/>
+            </w:tcMar>
+            <w:vAlign w:val="top"/>
+          </w:tcPr>
+          <w:p>
+            <w:pPr>
+              <w:jc w:val="center"/>
+              <w:rPr>
+                <w:b w:val="1"/>
+                <w:color w:val="ffff00"/>
+                <w:sz w:val="20"/>
+                <w:szCs w:val="20"/>
+              </w:rPr>
+            </w:pPr>
+            <w:r>
+              <w:rPr>
+                <w:b w:val="1"/>
+                <w:color w:val="00ffff"/>
+                <w:sz w:val="20"/>
+                <w:szCs w:val="20"/>
+                <w:rtl w:val="0"/>
+              </w:rPr>
+              <w:t xml:space="preserve">+3</w:t>
+            </w:r>
+            <w:r>
+              <w:rPr>
+                <w:b w:val="1"/>
+                <w:color w:val="ffff00"/>
+                <w:sz w:val="20"/>
+                <w:szCs w:val="20"/>
+                <w:rtl w:val="0"/>
+              </w:rPr>
+              <w:t xml:space="preserve"> </w:t>
+            </w:r>
+            <w:r>
+              <w:rPr>
+                <w:b w:val="1"/>
+                <w:color w:val="ffffff"/>
+                <w:sz w:val="20"/>
+                <w:szCs w:val="20"/>
+                <w:rtl w:val="0"/>
+              </w:rPr>
+              <w:t xml:space="preserve">HP</w:t>
+            </w:r>
+            <w:r>
+              <w:rPr>
+                <w:rtl w:val="0"/>
+              </w:rPr>
+            </w:r>
+          </w:p>
+        </w:tc>
+        <w:tc>
+          <w:tcPr>
+            <w:tcBorders>
+              <w:top w:color="ffffff" w:space="0" w:sz="8" w:val="single"/>
+              <w:left w:color="ffffff" w:space="0" w:sz="8" w:val="single"/>
+              <w:bottom w:color="ffffff" w:space="0" w:sz="8" w:val="single"/>
+              <w:right w:color="ffffff" w:space="0" w:sz="8" w:val="single"/>
+            </w:tcBorders>
+            <w:tcMar>
+              <w:top w:w="100.0" w:type="dxa"/>
+              <w:left w:w="100.0" w:type="dxa"/>
+              <w:bottom w:w="100.0" w:type="dxa"/>
+              <w:right w:w="100.0" w:type="dxa"/>
+            </w:tcMar>
+            <w:vAlign w:val="top"/>
+          </w:tcPr>
+          <w:p>
+            <w:pPr>
+              <w:jc w:val="center"/>
+              <w:rPr>
+                <w:b w:val="1"/>
+                <w:color w:val="ffff00"/>
+                <w:sz w:val="20"/>
+                <w:szCs w:val="20"/>
+              </w:rPr>
+            </w:pPr>
+            <w:r>
+              <w:rPr>
+                <w:b w:val="1"/>
+                <w:color w:val="00ffff"/>
+                <w:sz w:val="20"/>
+                <w:szCs w:val="20"/>
+                <w:rtl w:val="0"/>
+              </w:rPr>
+              <w:t xml:space="preserve">+3</w:t>
+            </w:r>
+            <w:r>
+              <w:rPr>
+                <w:b w:val="1"/>
+                <w:color w:val="ffff00"/>
+                <w:sz w:val="20"/>
+                <w:szCs w:val="20"/>
+                <w:rtl w:val="0"/>
+              </w:rPr>
+              <w:t xml:space="preserve"> </w:t>
+            </w:r>
+            <w:r>
+              <w:rPr>
+                <w:b w:val="1"/>
+                <w:color w:val="ffffff"/>
+                <w:sz w:val="20"/>
+                <w:szCs w:val="20"/>
+                <w:rtl w:val="0"/>
+              </w:rPr>
+              <w:t xml:space="preserve">HP</w:t>
+            </w:r>
+            <w:r>
+              <w:rPr>
+                <w:rtl w:val="0"/>
+              </w:rPr>
+            </w:r>
+          </w:p>
+        </w:tc>
+      </w:tr>
+    </w:tbl>
+    <w:p>
+      <w:pPr>
+        <w:ind w:left="720" w:firstLine="0"/>
+        <w:rPr>
+          <w:color w:val="ffffff"/>
+        </w:rPr>
+      </w:pPr>
+      <w:r>
+        <w:rPr>
+          <w:rtl w:val="0"/>
+        </w:rPr>
+      </w:r>
+    </w:p>
+    <w:tbl>
+      <w:tblPr>
+        <w:tblStyle w:val="Table2"/>
         <w:tblW w:w="2730.0" w:type="dxa"/>
         <w:jc w:val="center"/>
         <w:tblBorders>
@@ -6352,8 +7688,8 @@
           <w:highlight w:val="red"/>
         </w:rPr>
       </w:pPr>
-      <w:bookmarkStart w:colFirst="0" w:colLast="0" w:name="_x5st2h3m6tfj" w:id="26"/>
-      <w:bookmarkEnd w:id="26"/>
+      <w:bookmarkStart w:colFirst="0" w:colLast="0" w:name="_x5st2h3m6tfj" w:id="27"/>
+      <w:bookmarkEnd w:id="27"/>
       <w:r>
         <w:rPr>
           <w:highlight w:val="red"/>
@@ -6374,7 +7710,7 @@
           <w:color w:val="ffffff"/>
           <w:rtl w:val="0"/>
         </w:rPr>
-        <w:t xml:space="preserve">Players have a body condition system that serves as their health metric. When a player takes damage, the damage is subtracted from the condition points of the affected body part(s). If a body part's condition drops to 0, the player suffers a health crisis specific to the damage or event that caused the injury. This injury must be addressed within three turns; failing to do so, or if the injured part sustains further damage during this period, results in the player's death.</w:t>
+        <w:t xml:space="preserve">Players have a body part system that serves as their health metric. When a player takes damage, the damage is subtracted from the health points of the affected body part(s). If a body part's health drops to 0, the player suffers a health crisis specific to the damage or event that caused the injury. This injury must be addressed within three turns; failing to do so, or if the injured part sustains further damage during this period, results in the player's death.</w:t>
       </w:r>
     </w:p>
     <w:p>
@@ -6435,7 +7771,7 @@
           <w:color w:val="ffffff"/>
           <w:rtl w:val="0"/>
         </w:rPr>
-        <w:t xml:space="preserve">DC 18. Heals 2 condition points per rest period and fully restores health after a long rest.</w:t>
+        <w:t xml:space="preserve">DC 18. Heals 2 health points per rest period and fully restores health after a long rest.</w:t>
       </w:r>
     </w:p>
     <w:p>
@@ -6457,7 +7793,7 @@
           <w:color w:val="ffffff"/>
           <w:rtl w:val="0"/>
         </w:rPr>
-        <w:t xml:space="preserve">DC 15. Heals 1 condition point per short rest (an hour or more of rest) and 3 points after a long rest.</w:t>
+        <w:t xml:space="preserve">DC 10. Heals 1 health point per short rest (an hour or more of rest) and 3 points after a long rest.</w:t>
       </w:r>
     </w:p>
     <w:p>
@@ -6479,7 +7815,7 @@
           <w:color w:val="ffffff"/>
           <w:rtl w:val="0"/>
         </w:rPr>
-        <w:t xml:space="preserve"> DC 10. Heals 1 condition point per long rest (a sleep cycle).</w:t>
+        <w:t xml:space="preserve"> DC 10. Heals 1 health point per long rest (a sleep cycle).</w:t>
       </w:r>
     </w:p>
     <w:p>
@@ -6529,7 +7865,7 @@
     </w:p>
     <w:tbl>
       <w:tblPr>
-        <w:tblStyle w:val="Table2"/>
+        <w:tblStyle w:val="Table3"/>
         <w:tblW w:w="8415.0" w:type="dxa"/>
         <w:jc w:val="center"/>
         <w:tblBorders>
@@ -6544,14 +7880,14 @@
         <w:tblLook w:val="0600"/>
       </w:tblPr>
       <w:tblGrid>
-        <w:gridCol w:w="2685"/>
-        <w:gridCol w:w="1560"/>
+        <w:gridCol w:w="2910"/>
+        <w:gridCol w:w="1335"/>
         <w:gridCol w:w="1455"/>
         <w:gridCol w:w="2715"/>
         <w:tblGridChange w:id="0">
           <w:tblGrid>
-            <w:gridCol w:w="2685"/>
-            <w:gridCol w:w="1560"/>
+            <w:gridCol w:w="2910"/>
+            <w:gridCol w:w="1335"/>
             <w:gridCol w:w="1455"/>
             <w:gridCol w:w="2715"/>
           </w:tblGrid>
@@ -6806,7 +8142,7 @@
                 <w:szCs w:val="18"/>
                 <w:rtl w:val="0"/>
               </w:rPr>
-              <w:t xml:space="preserve">Well Tended</w:t>
+              <w:t xml:space="preserve">Well Tended (DC 18)</w:t>
             </w:r>
           </w:p>
         </w:tc>
@@ -6844,7 +8180,7 @@
                 <w:szCs w:val="18"/>
                 <w:rtl w:val="0"/>
               </w:rPr>
-              <w:t xml:space="preserve">2 CP</w:t>
+              <w:t xml:space="preserve">2 HP</w:t>
             </w:r>
           </w:p>
         </w:tc>
@@ -6882,7 +8218,7 @@
                 <w:szCs w:val="18"/>
                 <w:rtl w:val="0"/>
               </w:rPr>
-              <w:t xml:space="preserve">Full CP</w:t>
+              <w:t xml:space="preserve">Full HP</w:t>
             </w:r>
           </w:p>
         </w:tc>
@@ -6920,7 +8256,7 @@
                 <w:szCs w:val="18"/>
                 <w:rtl w:val="0"/>
               </w:rPr>
-              <w:t xml:space="preserve">Restore to 1 CP</w:t>
+              <w:t xml:space="preserve">Restore to 1 HP</w:t>
             </w:r>
           </w:p>
         </w:tc>
@@ -6977,7 +8313,7 @@
                 <w:szCs w:val="18"/>
                 <w:rtl w:val="0"/>
               </w:rPr>
-              <w:t xml:space="preserve">Standard Treatment</w:t>
+              <w:t xml:space="preserve">Standard Treatment (DC 10)</w:t>
             </w:r>
           </w:p>
         </w:tc>
@@ -7028,7 +8364,7 @@
                 <w:szCs w:val="18"/>
                 <w:rtl w:val="0"/>
               </w:rPr>
-              <w:t xml:space="preserve">1 CP</w:t>
+              <w:t xml:space="preserve">1 HP</w:t>
             </w:r>
           </w:p>
         </w:tc>
@@ -7079,7 +8415,7 @@
                 <w:szCs w:val="18"/>
                 <w:rtl w:val="0"/>
               </w:rPr>
-              <w:t xml:space="preserve">3 CP</w:t>
+              <w:t xml:space="preserve">3 HP</w:t>
             </w:r>
           </w:p>
         </w:tc>
@@ -7276,7 +8612,7 @@
                 <w:szCs w:val="18"/>
                 <w:rtl w:val="0"/>
               </w:rPr>
-              <w:t xml:space="preserve">1 CP</w:t>
+              <w:t xml:space="preserve">1 HP</w:t>
             </w:r>
           </w:p>
         </w:tc>
@@ -7412,7 +8748,7 @@
                 <w:szCs w:val="16"/>
                 <w:rtl w:val="0"/>
               </w:rPr>
-              <w:t xml:space="preserve">Skill; CP -&gt; Condition Point</w:t>
+              <w:t xml:space="preserve">Skill; HP -&gt; Health Point</w:t>
             </w:r>
           </w:p>
         </w:tc>
@@ -7978,7 +9314,7 @@
     </w:p>
     <w:tbl>
       <w:tblPr>
-        <w:tblStyle w:val="Table3"/>
+        <w:tblStyle w:val="Table4"/>
         <w:tblW w:w="3525.0" w:type="dxa"/>
         <w:jc w:val="center"/>
         <w:tblBorders>
@@ -8454,8 +9790,8 @@
           <w:highlight w:val="green"/>
         </w:rPr>
       </w:pPr>
-      <w:bookmarkStart w:colFirst="0" w:colLast="0" w:name="_kbdgkrtiga12" w:id="27"/>
-      <w:bookmarkEnd w:id="27"/>
+      <w:bookmarkStart w:colFirst="0" w:colLast="0" w:name="_kbdgkrtiga12" w:id="28"/>
+      <w:bookmarkEnd w:id="28"/>
       <w:r>
         <w:rPr>
           <w:highlight w:val="green"/>
@@ -8473,8 +9809,8 @@
           <w:highlight w:val="green"/>
         </w:rPr>
       </w:pPr>
-      <w:bookmarkStart w:colFirst="0" w:colLast="0" w:name="_j4z0vzj1jnn9" w:id="28"/>
-      <w:bookmarkEnd w:id="28"/>
+      <w:bookmarkStart w:colFirst="0" w:colLast="0" w:name="_j4z0vzj1jnn9" w:id="29"/>
+      <w:bookmarkEnd w:id="29"/>
       <w:r>
         <w:rPr>
           <w:highlight w:val="green"/>
@@ -8558,8 +9894,8 @@
           <w:highlight w:val="green"/>
         </w:rPr>
       </w:pPr>
-      <w:bookmarkStart w:colFirst="0" w:colLast="0" w:name="_rpfetbiba3ve" w:id="29"/>
-      <w:bookmarkEnd w:id="29"/>
+      <w:bookmarkStart w:colFirst="0" w:colLast="0" w:name="_rpfetbiba3ve" w:id="30"/>
+      <w:bookmarkEnd w:id="30"/>
       <w:r>
         <w:rPr>
           <w:highlight w:val="green"/>
@@ -8627,8 +9963,8 @@
           <w:highlight w:val="green"/>
         </w:rPr>
       </w:pPr>
-      <w:bookmarkStart w:colFirst="0" w:colLast="0" w:name="_2ykogebx9uum" w:id="30"/>
-      <w:bookmarkEnd w:id="30"/>
+      <w:bookmarkStart w:colFirst="0" w:colLast="0" w:name="_2ykogebx9uum" w:id="31"/>
+      <w:bookmarkEnd w:id="31"/>
       <w:r>
         <w:rPr>
           <w:b w:val="1"/>
@@ -8694,8 +10030,8 @@
           <w:highlight w:val="green"/>
         </w:rPr>
       </w:pPr>
-      <w:bookmarkStart w:colFirst="0" w:colLast="0" w:name="_mj2osy6mty3i" w:id="31"/>
-      <w:bookmarkEnd w:id="31"/>
+      <w:bookmarkStart w:colFirst="0" w:colLast="0" w:name="_mj2osy6mty3i" w:id="32"/>
+      <w:bookmarkEnd w:id="32"/>
       <w:r>
         <w:rPr>
           <w:shd w:fill="ff9900" w:val="clear"/>
@@ -8786,8 +10122,8 @@
         <w:pStyle w:val="Heading3"/>
         <w:rPr/>
       </w:pPr>
-      <w:bookmarkStart w:colFirst="0" w:colLast="0" w:name="_cm53x4rixc3b" w:id="32"/>
-      <w:bookmarkEnd w:id="32"/>
+      <w:bookmarkStart w:colFirst="0" w:colLast="0" w:name="_cm53x4rixc3b" w:id="33"/>
+      <w:bookmarkEnd w:id="33"/>
       <w:r>
         <w:rPr>
           <w:highlight w:val="green"/>
@@ -8817,8 +10153,8 @@
           <w:highlight w:val="green"/>
         </w:rPr>
       </w:pPr>
-      <w:bookmarkStart w:colFirst="0" w:colLast="0" w:name="_shmh0w4ucrji" w:id="33"/>
-      <w:bookmarkEnd w:id="33"/>
+      <w:bookmarkStart w:colFirst="0" w:colLast="0" w:name="_shmh0w4ucrji" w:id="34"/>
+      <w:bookmarkEnd w:id="34"/>
       <w:r>
         <w:rPr>
           <w:highlight w:val="green"/>
@@ -8952,8 +10288,8 @@
           <w:highlight w:val="green"/>
         </w:rPr>
       </w:pPr>
-      <w:bookmarkStart w:colFirst="0" w:colLast="0" w:name="_dxxty4x5of28" w:id="34"/>
-      <w:bookmarkEnd w:id="34"/>
+      <w:bookmarkStart w:colFirst="0" w:colLast="0" w:name="_dxxty4x5of28" w:id="35"/>
+      <w:bookmarkEnd w:id="35"/>
       <w:r>
         <w:rPr>
           <w:highlight w:val="green"/>
@@ -9037,8 +10373,8 @@
           <w:highlight w:val="green"/>
         </w:rPr>
       </w:pPr>
-      <w:bookmarkStart w:colFirst="0" w:colLast="0" w:name="_s4c6wqitqued" w:id="35"/>
-      <w:bookmarkEnd w:id="35"/>
+      <w:bookmarkStart w:colFirst="0" w:colLast="0" w:name="_s4c6wqitqued" w:id="36"/>
+      <w:bookmarkEnd w:id="36"/>
       <w:r>
         <w:rPr>
           <w:highlight w:val="green"/>
@@ -9096,8 +10432,8 @@
           <w:highlight w:val="magenta"/>
         </w:rPr>
       </w:pPr>
-      <w:bookmarkStart w:colFirst="0" w:colLast="0" w:name="_96jnllgkl0fb" w:id="36"/>
-      <w:bookmarkEnd w:id="36"/>
+      <w:bookmarkStart w:colFirst="0" w:colLast="0" w:name="_96jnllgkl0fb" w:id="37"/>
+      <w:bookmarkEnd w:id="37"/>
       <w:r>
         <w:rPr>
           <w:highlight w:val="magenta"/>
@@ -9194,8 +10530,8 @@
           <w:highlight w:val="magenta"/>
         </w:rPr>
       </w:pPr>
-      <w:bookmarkStart w:colFirst="0" w:colLast="0" w:name="_gmwr913ldkiy" w:id="37"/>
-      <w:bookmarkEnd w:id="37"/>
+      <w:bookmarkStart w:colFirst="0" w:colLast="0" w:name="_gmwr913ldkiy" w:id="38"/>
+      <w:bookmarkEnd w:id="38"/>
       <w:r>
         <w:rPr>
           <w:highlight w:val="magenta"/>
@@ -9226,7 +10562,7 @@
     </w:p>
     <w:tbl>
       <w:tblPr>
-        <w:tblStyle w:val="Table4"/>
+        <w:tblStyle w:val="Table5"/>
         <w:tblW w:w="6975.0" w:type="dxa"/>
         <w:jc w:val="center"/>
         <w:tblBorders>
@@ -10021,8 +11357,8 @@
           <w:highlight w:val="magenta"/>
         </w:rPr>
       </w:pPr>
-      <w:bookmarkStart w:colFirst="0" w:colLast="0" w:name="_g346pcbez3bu" w:id="38"/>
-      <w:bookmarkEnd w:id="38"/>
+      <w:bookmarkStart w:colFirst="0" w:colLast="0" w:name="_g346pcbez3bu" w:id="39"/>
+      <w:bookmarkEnd w:id="39"/>
       <w:r>
         <w:rPr>
           <w:highlight w:val="magenta"/>
@@ -10085,8 +11421,8 @@
           <w:highlight w:val="magenta"/>
         </w:rPr>
       </w:pPr>
-      <w:bookmarkStart w:colFirst="0" w:colLast="0" w:name="_rkzbo6mge" w:id="39"/>
-      <w:bookmarkEnd w:id="39"/>
+      <w:bookmarkStart w:colFirst="0" w:colLast="0" w:name="_rkzbo6mge" w:id="40"/>
+      <w:bookmarkEnd w:id="40"/>
       <w:r>
         <w:rPr>
           <w:highlight w:val="magenta"/>
@@ -10159,8 +11495,8 @@
           <w:highlight w:val="magenta"/>
         </w:rPr>
       </w:pPr>
-      <w:bookmarkStart w:colFirst="0" w:colLast="0" w:name="_cpr7docj3run" w:id="40"/>
-      <w:bookmarkEnd w:id="40"/>
+      <w:bookmarkStart w:colFirst="0" w:colLast="0" w:name="_cpr7docj3run" w:id="41"/>
+      <w:bookmarkEnd w:id="41"/>
       <w:r>
         <w:rPr>
           <w:highlight w:val="magenta"/>
@@ -10197,8 +11533,8 @@
           <w:highlight w:val="magenta"/>
         </w:rPr>
       </w:pPr>
-      <w:bookmarkStart w:colFirst="0" w:colLast="0" w:name="_3gu0fzf8jn2n" w:id="41"/>
-      <w:bookmarkEnd w:id="41"/>
+      <w:bookmarkStart w:colFirst="0" w:colLast="0" w:name="_3gu0fzf8jn2n" w:id="42"/>
+      <w:bookmarkEnd w:id="42"/>
       <w:r>
         <w:rPr>
           <w:highlight w:val="magenta"/>
@@ -10237,8 +11573,8 @@
           <w:highlight w:val="magenta"/>
         </w:rPr>
       </w:pPr>
-      <w:bookmarkStart w:colFirst="0" w:colLast="0" w:name="_1t4miglg7gyg" w:id="42"/>
-      <w:bookmarkEnd w:id="42"/>
+      <w:bookmarkStart w:colFirst="0" w:colLast="0" w:name="_1t4miglg7gyg" w:id="43"/>
+      <w:bookmarkEnd w:id="43"/>
       <w:r>
         <w:rPr>
           <w:b w:val="1"/>
@@ -10277,7 +11613,7 @@
     </w:p>
     <w:tbl>
       <w:tblPr>
-        <w:tblStyle w:val="Table5"/>
+        <w:tblStyle w:val="Table6"/>
         <w:tblW w:w="9345.0" w:type="dxa"/>
         <w:jc w:val="center"/>
         <w:tblBorders>
@@ -10837,8 +12173,8 @@
           <w:highlight w:val="magenta"/>
         </w:rPr>
       </w:pPr>
-      <w:bookmarkStart w:colFirst="0" w:colLast="0" w:name="_m1edjvkdb7vs" w:id="43"/>
-      <w:bookmarkEnd w:id="43"/>
+      <w:bookmarkStart w:colFirst="0" w:colLast="0" w:name="_m1edjvkdb7vs" w:id="44"/>
+      <w:bookmarkEnd w:id="44"/>
       <w:r>
         <w:rPr>
           <w:highlight w:val="magenta"/>
@@ -10894,8 +12230,8 @@
           <w:highlight w:val="magenta"/>
         </w:rPr>
       </w:pPr>
-      <w:bookmarkStart w:colFirst="0" w:colLast="0" w:name="_eroet94350kt" w:id="44"/>
-      <w:bookmarkEnd w:id="44"/>
+      <w:bookmarkStart w:colFirst="0" w:colLast="0" w:name="_eroet94350kt" w:id="45"/>
+      <w:bookmarkEnd w:id="45"/>
       <w:r>
         <w:rPr>
           <w:highlight w:val="magenta"/>
@@ -10972,8 +12308,8 @@
           <w:highlight w:val="red"/>
         </w:rPr>
       </w:pPr>
-      <w:bookmarkStart w:colFirst="0" w:colLast="0" w:name="_xdu5di1udl9f" w:id="45"/>
-      <w:bookmarkEnd w:id="45"/>
+      <w:bookmarkStart w:colFirst="0" w:colLast="0" w:name="_xdu5di1udl9f" w:id="46"/>
+      <w:bookmarkEnd w:id="46"/>
       <w:r>
         <w:rPr>
           <w:highlight w:val="red"/>
@@ -11009,7 +12345,7 @@
     </w:p>
     <w:tbl>
       <w:tblPr>
-        <w:tblStyle w:val="Table6"/>
+        <w:tblStyle w:val="Table7"/>
         <w:tblW w:w="8100.0" w:type="dxa"/>
         <w:jc w:val="center"/>
         <w:tblBorders>
@@ -11839,8 +13175,8 @@
           <w:highlight w:val="red"/>
         </w:rPr>
       </w:pPr>
-      <w:bookmarkStart w:colFirst="0" w:colLast="0" w:name="_869xhv71iwp" w:id="46"/>
-      <w:bookmarkEnd w:id="46"/>
+      <w:bookmarkStart w:colFirst="0" w:colLast="0" w:name="_869xhv71iwp" w:id="47"/>
+      <w:bookmarkEnd w:id="47"/>
       <w:r>
         <w:rPr>
           <w:highlight w:val="red"/>
@@ -11903,8 +13239,8 @@
           <w:highlight w:val="red"/>
         </w:rPr>
       </w:pPr>
-      <w:bookmarkStart w:colFirst="0" w:colLast="0" w:name="_u2bohhtaod" w:id="47"/>
-      <w:bookmarkEnd w:id="47"/>
+      <w:bookmarkStart w:colFirst="0" w:colLast="0" w:name="_u2bohhtaod" w:id="48"/>
+      <w:bookmarkEnd w:id="48"/>
       <w:r>
         <w:rPr>
           <w:highlight w:val="red"/>
@@ -11972,8 +13308,8 @@
           <w:highlight w:val="red"/>
         </w:rPr>
       </w:pPr>
-      <w:bookmarkStart w:colFirst="0" w:colLast="0" w:name="_6b3bsg377syi" w:id="48"/>
-      <w:bookmarkEnd w:id="48"/>
+      <w:bookmarkStart w:colFirst="0" w:colLast="0" w:name="_6b3bsg377syi" w:id="49"/>
+      <w:bookmarkEnd w:id="49"/>
       <w:r>
         <w:rPr>
           <w:highlight w:val="red"/>
@@ -12023,8 +13359,8 @@
           <w:highlight w:val="yellow"/>
         </w:rPr>
       </w:pPr>
-      <w:bookmarkStart w:colFirst="0" w:colLast="0" w:name="_ilf5mv65ohyu" w:id="49"/>
-      <w:bookmarkEnd w:id="49"/>
+      <w:bookmarkStart w:colFirst="0" w:colLast="0" w:name="_ilf5mv65ohyu" w:id="50"/>
+      <w:bookmarkEnd w:id="50"/>
       <w:r>
         <w:rPr>
           <w:highlight w:val="yellow"/>
@@ -12045,7 +13381,7 @@
     </w:p>
     <w:tbl>
       <w:tblPr>
-        <w:tblStyle w:val="Table7"/>
+        <w:tblStyle w:val="Table8"/>
         <w:tblW w:w="3525.0" w:type="dxa"/>
         <w:jc w:val="center"/>
         <w:tblBorders>
@@ -12403,7 +13739,7 @@
     </w:p>
     <w:tbl>
       <w:tblPr>
-        <w:tblStyle w:val="Table8"/>
+        <w:tblStyle w:val="Table9"/>
         <w:tblW w:w="6975.0" w:type="dxa"/>
         <w:jc w:val="center"/>
         <w:tblBorders>
@@ -13055,7 +14391,7 @@
     </w:p>
     <w:tbl>
       <w:tblPr>
-        <w:tblStyle w:val="Table9"/>
+        <w:tblStyle w:val="Table10"/>
         <w:tblW w:w="10470.0" w:type="dxa"/>
         <w:jc w:val="center"/>
         <w:tblBorders>
@@ -13581,7 +14917,7 @@
     </w:p>
     <w:tbl>
       <w:tblPr>
-        <w:tblStyle w:val="Table10"/>
+        <w:tblStyle w:val="Table11"/>
         <w:tblW w:w="8040.0" w:type="dxa"/>
         <w:jc w:val="center"/>
         <w:tblBorders>
@@ -14195,7 +15531,7 @@
     </w:p>
     <w:tbl>
       <w:tblPr>
-        <w:tblStyle w:val="Table11"/>
+        <w:tblStyle w:val="Table12"/>
         <w:tblW w:w="8415.0" w:type="dxa"/>
         <w:jc w:val="center"/>
         <w:tblBorders>
@@ -14210,14 +15546,14 @@
         <w:tblLook w:val="0600"/>
       </w:tblPr>
       <w:tblGrid>
-        <w:gridCol w:w="2685"/>
-        <w:gridCol w:w="1560"/>
+        <w:gridCol w:w="2925"/>
+        <w:gridCol w:w="1320"/>
         <w:gridCol w:w="1455"/>
         <w:gridCol w:w="2715"/>
         <w:tblGridChange w:id="0">
           <w:tblGrid>
-            <w:gridCol w:w="2685"/>
-            <w:gridCol w:w="1560"/>
+            <w:gridCol w:w="2925"/>
+            <w:gridCol w:w="1320"/>
             <w:gridCol w:w="1455"/>
             <w:gridCol w:w="2715"/>
           </w:tblGrid>
@@ -14415,7 +15751,7 @@
                 <w:szCs w:val="18"/>
                 <w:rtl w:val="0"/>
               </w:rPr>
-              <w:t xml:space="preserve">Well Tended</w:t>
+              <w:t xml:space="preserve">Well Tended (DC 18)</w:t>
             </w:r>
           </w:p>
         </w:tc>
@@ -14453,7 +15789,7 @@
                 <w:szCs w:val="18"/>
                 <w:rtl w:val="0"/>
               </w:rPr>
-              <w:t xml:space="preserve">2 CP</w:t>
+              <w:t xml:space="preserve">2 HP</w:t>
             </w:r>
           </w:p>
         </w:tc>
@@ -14491,7 +15827,7 @@
                 <w:szCs w:val="18"/>
                 <w:rtl w:val="0"/>
               </w:rPr>
-              <w:t xml:space="preserve">Full CP</w:t>
+              <w:t xml:space="preserve">Full HP</w:t>
             </w:r>
           </w:p>
         </w:tc>
@@ -14529,7 +15865,7 @@
                 <w:szCs w:val="18"/>
                 <w:rtl w:val="0"/>
               </w:rPr>
-              <w:t xml:space="preserve">Restore to 1 CP</w:t>
+              <w:t xml:space="preserve">Restore to 1 HP</w:t>
             </w:r>
           </w:p>
         </w:tc>
@@ -14572,7 +15908,7 @@
                 <w:szCs w:val="18"/>
                 <w:rtl w:val="0"/>
               </w:rPr>
-              <w:t xml:space="preserve">Standard Treatment</w:t>
+              <w:t xml:space="preserve">Standard Treatment (DC 10)</w:t>
             </w:r>
           </w:p>
         </w:tc>
@@ -14610,7 +15946,7 @@
                 <w:szCs w:val="18"/>
                 <w:rtl w:val="0"/>
               </w:rPr>
-              <w:t xml:space="preserve">1 CP</w:t>
+              <w:t xml:space="preserve">1 HP</w:t>
             </w:r>
           </w:p>
         </w:tc>
@@ -14648,7 +15984,7 @@
                 <w:szCs w:val="18"/>
                 <w:rtl w:val="0"/>
               </w:rPr>
-              <w:t xml:space="preserve">3 CP</w:t>
+              <w:t xml:space="preserve">3 HP</w:t>
             </w:r>
           </w:p>
         </w:tc>
@@ -14805,7 +16141,7 @@
                 <w:szCs w:val="18"/>
                 <w:rtl w:val="0"/>
               </w:rPr>
-              <w:t xml:space="preserve">1 CP</w:t>
+              <w:t xml:space="preserve">1 HP</w:t>
             </w:r>
           </w:p>
         </w:tc>
@@ -14914,7 +16250,7 @@
                 <w:szCs w:val="16"/>
                 <w:rtl w:val="0"/>
               </w:rPr>
-              <w:t xml:space="preserve">Skill; CP -&gt; Condition Point</w:t>
+              <w:t xml:space="preserve">Skill; HP -&gt; Health Point</w:t>
             </w:r>
           </w:p>
         </w:tc>
@@ -15231,11 +16567,19 @@
       <w:pPr/>
     </w:pPrDefault>
   </w:docDefaults>
+  <w:style w:type="table" w:styleId="TableNormal" w:default="1">
+    <w:name w:val="TableNormal"/>
+    <w:tblPr>
+      <w:tblCellMar>
+        <w:top w:w="100.0" w:type="dxa"/>
+        <w:left w:w="100.0" w:type="dxa"/>
+        <w:bottom w:w="100.0" w:type="dxa"/>
+        <w:right w:w="100.0" w:type="dxa"/>
+      </w:tblCellMar>
+    </w:tblPr>
+  </w:style>
   <w:style w:type="paragraph" w:styleId="Normal" w:default="1">
     <w:name w:val="normal"/>
-  </w:style>
-  <w:style w:type="table" w:styleId="TableNormal" w:default="1">
-    <w:name w:val="Table Normal"/>
   </w:style>
   <w:style w:type="paragraph" w:styleId="Heading1">
     <w:name w:val="heading 1"/>
@@ -15374,12 +16718,7 @@
     <w:tblPr>
       <w:tblStyleRowBandSize w:val="1"/>
       <w:tblStyleColBandSize w:val="1"/>
-      <w:tblCellMar>
-        <w:top w:w="100.0" w:type="dxa"/>
-        <w:left w:w="100.0" w:type="dxa"/>
-        <w:bottom w:w="100.0" w:type="dxa"/>
-        <w:right w:w="100.0" w:type="dxa"/>
-      </w:tblCellMar>
+      <w:tblCellMar/>
     </w:tblPr>
   </w:style>
   <w:style w:type="table" w:styleId="Table2">
@@ -15387,12 +16726,7 @@
     <w:tblPr>
       <w:tblStyleRowBandSize w:val="1"/>
       <w:tblStyleColBandSize w:val="1"/>
-      <w:tblCellMar>
-        <w:top w:w="100.0" w:type="dxa"/>
-        <w:left w:w="100.0" w:type="dxa"/>
-        <w:bottom w:w="100.0" w:type="dxa"/>
-        <w:right w:w="100.0" w:type="dxa"/>
-      </w:tblCellMar>
+      <w:tblCellMar/>
     </w:tblPr>
   </w:style>
   <w:style w:type="table" w:styleId="Table3">
@@ -15400,12 +16734,6 @@
     <w:tblPr>
       <w:tblStyleRowBandSize w:val="1"/>
       <w:tblStyleColBandSize w:val="1"/>
-      <w:tblCellMar>
-        <w:top w:w="100.0" w:type="dxa"/>
-        <w:left w:w="100.0" w:type="dxa"/>
-        <w:bottom w:w="100.0" w:type="dxa"/>
-        <w:right w:w="100.0" w:type="dxa"/>
-      </w:tblCellMar>
     </w:tblPr>
   </w:style>
   <w:style w:type="table" w:styleId="Table4">
@@ -15413,12 +16741,6 @@
     <w:tblPr>
       <w:tblStyleRowBandSize w:val="1"/>
       <w:tblStyleColBandSize w:val="1"/>
-      <w:tblCellMar>
-        <w:top w:w="100.0" w:type="dxa"/>
-        <w:left w:w="100.0" w:type="dxa"/>
-        <w:bottom w:w="100.0" w:type="dxa"/>
-        <w:right w:w="100.0" w:type="dxa"/>
-      </w:tblCellMar>
     </w:tblPr>
   </w:style>
   <w:style w:type="table" w:styleId="Table5">
@@ -15426,41 +16748,24 @@
     <w:tblPr>
       <w:tblStyleRowBandSize w:val="1"/>
       <w:tblStyleColBandSize w:val="1"/>
-      <w:tblCellMar>
-        <w:top w:w="100.0" w:type="dxa"/>
-        <w:left w:w="100.0" w:type="dxa"/>
-        <w:bottom w:w="100.0" w:type="dxa"/>
-        <w:right w:w="100.0" w:type="dxa"/>
-      </w:tblCellMar>
     </w:tblPr>
-    <w:tcPr>
-      <w:shd w:fill="ffffff" w:val="clear"/>
-    </w:tcPr>
   </w:style>
   <w:style w:type="table" w:styleId="Table6">
     <w:basedOn w:val="TableNormal"/>
     <w:tblPr>
       <w:tblStyleRowBandSize w:val="1"/>
       <w:tblStyleColBandSize w:val="1"/>
-      <w:tblCellMar>
-        <w:top w:w="100.0" w:type="dxa"/>
-        <w:left w:w="100.0" w:type="dxa"/>
-        <w:bottom w:w="100.0" w:type="dxa"/>
-        <w:right w:w="100.0" w:type="dxa"/>
-      </w:tblCellMar>
+      <w:tblCellMar/>
     </w:tblPr>
+    <w:tcPr>
+      <w:shd w:fill="ffffff" w:val="clear"/>
+    </w:tcPr>
   </w:style>
   <w:style w:type="table" w:styleId="Table7">
     <w:basedOn w:val="TableNormal"/>
     <w:tblPr>
       <w:tblStyleRowBandSize w:val="1"/>
       <w:tblStyleColBandSize w:val="1"/>
-      <w:tblCellMar>
-        <w:top w:w="100.0" w:type="dxa"/>
-        <w:left w:w="100.0" w:type="dxa"/>
-        <w:bottom w:w="100.0" w:type="dxa"/>
-        <w:right w:w="100.0" w:type="dxa"/>
-      </w:tblCellMar>
     </w:tblPr>
   </w:style>
   <w:style w:type="table" w:styleId="Table8">
@@ -15468,12 +16773,6 @@
     <w:tblPr>
       <w:tblStyleRowBandSize w:val="1"/>
       <w:tblStyleColBandSize w:val="1"/>
-      <w:tblCellMar>
-        <w:top w:w="100.0" w:type="dxa"/>
-        <w:left w:w="100.0" w:type="dxa"/>
-        <w:bottom w:w="100.0" w:type="dxa"/>
-        <w:right w:w="100.0" w:type="dxa"/>
-      </w:tblCellMar>
     </w:tblPr>
   </w:style>
   <w:style w:type="table" w:styleId="Table9">
@@ -15481,41 +16780,31 @@
     <w:tblPr>
       <w:tblStyleRowBandSize w:val="1"/>
       <w:tblStyleColBandSize w:val="1"/>
-      <w:tblCellMar>
-        <w:top w:w="100.0" w:type="dxa"/>
-        <w:left w:w="100.0" w:type="dxa"/>
-        <w:bottom w:w="100.0" w:type="dxa"/>
-        <w:right w:w="100.0" w:type="dxa"/>
-      </w:tblCellMar>
     </w:tblPr>
-    <w:tcPr>
-      <w:shd w:fill="ffffff" w:val="clear"/>
-    </w:tcPr>
   </w:style>
   <w:style w:type="table" w:styleId="Table10">
     <w:basedOn w:val="TableNormal"/>
     <w:tblPr>
       <w:tblStyleRowBandSize w:val="1"/>
       <w:tblStyleColBandSize w:val="1"/>
-      <w:tblCellMar>
-        <w:top w:w="100.0" w:type="dxa"/>
-        <w:left w:w="100.0" w:type="dxa"/>
-        <w:bottom w:w="100.0" w:type="dxa"/>
-        <w:right w:w="100.0" w:type="dxa"/>
-      </w:tblCellMar>
+      <w:tblCellMar/>
     </w:tblPr>
+    <w:tcPr>
+      <w:shd w:fill="ffffff" w:val="clear"/>
+    </w:tcPr>
   </w:style>
   <w:style w:type="table" w:styleId="Table11">
     <w:basedOn w:val="TableNormal"/>
     <w:tblPr>
       <w:tblStyleRowBandSize w:val="1"/>
       <w:tblStyleColBandSize w:val="1"/>
-      <w:tblCellMar>
-        <w:top w:w="100.0" w:type="dxa"/>
-        <w:left w:w="100.0" w:type="dxa"/>
-        <w:bottom w:w="100.0" w:type="dxa"/>
-        <w:right w:w="100.0" w:type="dxa"/>
-      </w:tblCellMar>
+    </w:tblPr>
+  </w:style>
+  <w:style w:type="table" w:styleId="Table12">
+    <w:basedOn w:val="TableNormal"/>
+    <w:tblPr>
+      <w:tblStyleRowBandSize w:val="1"/>
+      <w:tblStyleColBandSize w:val="1"/>
     </w:tblPr>
   </w:style>
 </w:styles>

</xml_diff>